<commit_message>
Assignment 2 part b explanation
</commit_message>
<xml_diff>
--- a/use_guide.docx
+++ b/use_guide.docx
@@ -34,7 +34,7 @@
     </w:p>
     <w:p>
       <w:pPr>
-        <w:pStyle w:val="Luettelokappale"/>
+        <w:pStyle w:val="ListParagraph"/>
         <w:numPr>
           <w:ilvl w:val="0"/>
           <w:numId w:val="14"/>
@@ -119,7 +119,7 @@
     </w:p>
     <w:p>
       <w:pPr>
-        <w:pStyle w:val="Luettelokappale"/>
+        <w:pStyle w:val="ListParagraph"/>
         <w:numPr>
           <w:ilvl w:val="0"/>
           <w:numId w:val="6"/>
@@ -139,7 +139,7 @@
     </w:p>
     <w:p>
       <w:pPr>
-        <w:pStyle w:val="Luettelokappale"/>
+        <w:pStyle w:val="ListParagraph"/>
         <w:numPr>
           <w:ilvl w:val="0"/>
           <w:numId w:val="6"/>
@@ -182,7 +182,7 @@
     </w:p>
     <w:p>
       <w:pPr>
-        <w:pStyle w:val="Luettelokappale"/>
+        <w:pStyle w:val="ListParagraph"/>
         <w:numPr>
           <w:ilvl w:val="0"/>
           <w:numId w:val="13"/>
@@ -194,7 +194,7 @@
     </w:p>
     <w:p>
       <w:pPr>
-        <w:pStyle w:val="Luettelokappale"/>
+        <w:pStyle w:val="ListParagraph"/>
         <w:numPr>
           <w:ilvl w:val="0"/>
           <w:numId w:val="13"/>
@@ -263,7 +263,7 @@
     </w:p>
     <w:p>
       <w:pPr>
-        <w:pStyle w:val="Luettelokappale"/>
+        <w:pStyle w:val="ListParagraph"/>
         <w:numPr>
           <w:ilvl w:val="0"/>
           <w:numId w:val="5"/>
@@ -275,11 +275,15 @@
     </w:p>
     <w:p>
       <w:pPr>
-        <w:pStyle w:val="Luettelokappale"/>
+        <w:pStyle w:val="ListParagraph"/>
         <w:numPr>
           <w:ilvl w:val="0"/>
           <w:numId w:val="5"/>
         </w:numPr>
+        <w:rPr>
+          <w:b/>
+          <w:bCs/>
+        </w:rPr>
       </w:pPr>
       <w:r>
         <w:t>For example, when prompted, enter a user ID and a movie ID to predict the rating.</w:t>
@@ -290,18 +294,11 @@
     </w:p>
     <w:p>
       <w:pPr>
-        <w:pStyle w:val="Luettelokappale"/>
-        <w:numPr>
-          <w:ilvl w:val="0"/>
-          <w:numId w:val="5"/>
-        </w:numPr>
-      </w:pPr>
-      <w:r>
-        <w:t>The code will then calculate and display the predicted rating</w:t>
-      </w:r>
-      <w:r>
-        <w:t xml:space="preserve"> first using the Pearson function, and then alternatively the Cosine function.</w:t>
-      </w:r>
+        <w:rPr>
+          <w:b/>
+          <w:bCs/>
+        </w:rPr>
+      </w:pPr>
     </w:p>
     <w:p>
       <w:pPr>
@@ -335,7 +332,7 @@
     </w:p>
     <w:p>
       <w:pPr>
-        <w:pStyle w:val="Luettelokappale"/>
+        <w:pStyle w:val="ListParagraph"/>
         <w:numPr>
           <w:ilvl w:val="0"/>
           <w:numId w:val="3"/>
@@ -356,7 +353,7 @@
     </w:p>
     <w:p>
       <w:pPr>
-        <w:pStyle w:val="Luettelokappale"/>
+        <w:pStyle w:val="ListParagraph"/>
         <w:numPr>
           <w:ilvl w:val="0"/>
           <w:numId w:val="3"/>
@@ -394,7 +391,7 @@
     </w:p>
     <w:p>
       <w:pPr>
-        <w:pStyle w:val="Luettelokappale"/>
+        <w:pStyle w:val="ListParagraph"/>
         <w:numPr>
           <w:ilvl w:val="0"/>
           <w:numId w:val="4"/>
@@ -421,7 +418,7 @@
     </w:p>
     <w:p>
       <w:pPr>
-        <w:pStyle w:val="Luettelokappale"/>
+        <w:pStyle w:val="ListParagraph"/>
         <w:numPr>
           <w:ilvl w:val="0"/>
           <w:numId w:val="4"/>
@@ -455,7 +452,7 @@
     </w:p>
     <w:p>
       <w:pPr>
-        <w:pStyle w:val="Luettelokappale"/>
+        <w:pStyle w:val="ListParagraph"/>
         <w:numPr>
           <w:ilvl w:val="0"/>
           <w:numId w:val="4"/>
@@ -467,7 +464,7 @@
     </w:p>
     <w:p>
       <w:pPr>
-        <w:pStyle w:val="Luettelokappale"/>
+        <w:pStyle w:val="ListParagraph"/>
         <w:numPr>
           <w:ilvl w:val="0"/>
           <w:numId w:val="4"/>
@@ -527,7 +524,7 @@
     </w:p>
     <w:p>
       <w:pPr>
-        <w:pStyle w:val="Luettelokappale"/>
+        <w:pStyle w:val="ListParagraph"/>
         <w:numPr>
           <w:ilvl w:val="0"/>
           <w:numId w:val="15"/>
@@ -546,7 +543,7 @@
     </w:p>
     <w:p>
       <w:pPr>
-        <w:pStyle w:val="Luettelokappale"/>
+        <w:pStyle w:val="ListParagraph"/>
         <w:numPr>
           <w:ilvl w:val="0"/>
           <w:numId w:val="15"/>
@@ -563,7 +560,1011 @@
         <w:t xml:space="preserve"> On the other hand, if the direction of ratings (i.e., which movies users like or dislike) to be more significant, then cosine similarity is more appropriate. It focuses on the direction of user preferences and is not influenced by the absolute magnitude of ratings.</w:t>
       </w:r>
     </w:p>
-    <w:p/>
+    <w:p>
+      <w:r>
+        <w:rPr>
+          <w:b/>
+          <w:bCs/>
+        </w:rPr>
+        <w:t>Assignment 2:</w:t>
+      </w:r>
+      <w:r>
+        <w:br/>
+        <w:t xml:space="preserve">b) </w:t>
+      </w:r>
+      <w:r>
+        <w:rPr>
+          <w:lang w:val="fi-FI"/>
+        </w:rPr>
+        <w:t xml:space="preserve">The </w:t>
+      </w:r>
+      <w:proofErr w:type="spellStart"/>
+      <w:r>
+        <w:rPr>
+          <w:lang w:val="fi-FI"/>
+        </w:rPr>
+        <w:t>group_recommendation_disagreements</w:t>
+      </w:r>
+      <w:proofErr w:type="spellEnd"/>
+      <w:r>
+        <w:rPr>
+          <w:lang w:val="fi-FI"/>
+        </w:rPr>
+        <w:t xml:space="preserve"> </w:t>
+      </w:r>
+      <w:proofErr w:type="spellStart"/>
+      <w:r>
+        <w:rPr>
+          <w:lang w:val="fi-FI"/>
+        </w:rPr>
+        <w:t>method</w:t>
+      </w:r>
+      <w:proofErr w:type="spellEnd"/>
+      <w:r>
+        <w:rPr>
+          <w:lang w:val="fi-FI"/>
+        </w:rPr>
+        <w:t xml:space="preserve"> </w:t>
+      </w:r>
+      <w:proofErr w:type="spellStart"/>
+      <w:r>
+        <w:rPr>
+          <w:lang w:val="fi-FI"/>
+        </w:rPr>
+        <w:t>takes</w:t>
+      </w:r>
+      <w:proofErr w:type="spellEnd"/>
+      <w:r>
+        <w:rPr>
+          <w:lang w:val="fi-FI"/>
+        </w:rPr>
+        <w:t xml:space="preserve"> into </w:t>
+      </w:r>
+      <w:proofErr w:type="spellStart"/>
+      <w:r>
+        <w:rPr>
+          <w:lang w:val="fi-FI"/>
+        </w:rPr>
+        <w:t>account</w:t>
+      </w:r>
+      <w:proofErr w:type="spellEnd"/>
+      <w:r>
+        <w:rPr>
+          <w:lang w:val="fi-FI"/>
+        </w:rPr>
+        <w:t xml:space="preserve"> the </w:t>
+      </w:r>
+      <w:proofErr w:type="spellStart"/>
+      <w:r>
+        <w:rPr>
+          <w:lang w:val="fi-FI"/>
+        </w:rPr>
+        <w:t>diversity</w:t>
+      </w:r>
+      <w:proofErr w:type="spellEnd"/>
+      <w:r>
+        <w:rPr>
+          <w:lang w:val="fi-FI"/>
+        </w:rPr>
+        <w:t xml:space="preserve"> </w:t>
+      </w:r>
+      <w:proofErr w:type="spellStart"/>
+      <w:r>
+        <w:rPr>
+          <w:lang w:val="fi-FI"/>
+        </w:rPr>
+        <w:t>within</w:t>
+      </w:r>
+      <w:proofErr w:type="spellEnd"/>
+      <w:r>
+        <w:rPr>
+          <w:lang w:val="fi-FI"/>
+        </w:rPr>
+        <w:t xml:space="preserve"> the </w:t>
+      </w:r>
+      <w:proofErr w:type="spellStart"/>
+      <w:r>
+        <w:rPr>
+          <w:lang w:val="fi-FI"/>
+        </w:rPr>
+        <w:t>created</w:t>
+      </w:r>
+      <w:proofErr w:type="spellEnd"/>
+      <w:r>
+        <w:rPr>
+          <w:lang w:val="fi-FI"/>
+        </w:rPr>
+        <w:t xml:space="preserve"> </w:t>
+      </w:r>
+      <w:proofErr w:type="spellStart"/>
+      <w:r>
+        <w:rPr>
+          <w:lang w:val="fi-FI"/>
+        </w:rPr>
+        <w:t>user</w:t>
+      </w:r>
+      <w:proofErr w:type="spellEnd"/>
+      <w:r>
+        <w:rPr>
+          <w:lang w:val="fi-FI"/>
+        </w:rPr>
+        <w:t xml:space="preserve"> </w:t>
+      </w:r>
+      <w:proofErr w:type="spellStart"/>
+      <w:r>
+        <w:rPr>
+          <w:lang w:val="fi-FI"/>
+        </w:rPr>
+        <w:t>group</w:t>
+      </w:r>
+      <w:proofErr w:type="spellEnd"/>
+      <w:r>
+        <w:rPr>
+          <w:lang w:val="fi-FI"/>
+        </w:rPr>
+        <w:t xml:space="preserve">. It </w:t>
+      </w:r>
+      <w:proofErr w:type="spellStart"/>
+      <w:r>
+        <w:rPr>
+          <w:lang w:val="fi-FI"/>
+        </w:rPr>
+        <w:t>uses</w:t>
+      </w:r>
+      <w:proofErr w:type="spellEnd"/>
+      <w:r>
+        <w:rPr>
+          <w:lang w:val="fi-FI"/>
+        </w:rPr>
+        <w:t xml:space="preserve"> rating and </w:t>
+      </w:r>
+      <w:proofErr w:type="spellStart"/>
+      <w:r>
+        <w:rPr>
+          <w:lang w:val="fi-FI"/>
+        </w:rPr>
+        <w:t>standard</w:t>
+      </w:r>
+      <w:proofErr w:type="spellEnd"/>
+      <w:r>
+        <w:rPr>
+          <w:lang w:val="fi-FI"/>
+        </w:rPr>
+        <w:t xml:space="preserve"> </w:t>
+      </w:r>
+      <w:proofErr w:type="spellStart"/>
+      <w:r>
+        <w:rPr>
+          <w:lang w:val="fi-FI"/>
+        </w:rPr>
+        <w:t>deviation</w:t>
+      </w:r>
+      <w:proofErr w:type="spellEnd"/>
+      <w:r>
+        <w:rPr>
+          <w:lang w:val="fi-FI"/>
+        </w:rPr>
+        <w:t xml:space="preserve"> of </w:t>
+      </w:r>
+      <w:proofErr w:type="spellStart"/>
+      <w:r>
+        <w:rPr>
+          <w:lang w:val="fi-FI"/>
+        </w:rPr>
+        <w:t>ratings</w:t>
+      </w:r>
+      <w:proofErr w:type="spellEnd"/>
+      <w:r>
+        <w:rPr>
+          <w:lang w:val="fi-FI"/>
+        </w:rPr>
+        <w:t xml:space="preserve"> to </w:t>
+      </w:r>
+      <w:proofErr w:type="spellStart"/>
+      <w:r>
+        <w:rPr>
+          <w:lang w:val="fi-FI"/>
+        </w:rPr>
+        <w:t>get</w:t>
+      </w:r>
+      <w:proofErr w:type="spellEnd"/>
+      <w:r>
+        <w:rPr>
+          <w:lang w:val="fi-FI"/>
+        </w:rPr>
+        <w:t xml:space="preserve"> a </w:t>
+      </w:r>
+      <w:proofErr w:type="spellStart"/>
+      <w:r>
+        <w:rPr>
+          <w:lang w:val="fi-FI"/>
+        </w:rPr>
+        <w:t>weighted</w:t>
+      </w:r>
+      <w:proofErr w:type="spellEnd"/>
+      <w:r>
+        <w:rPr>
+          <w:lang w:val="fi-FI"/>
+        </w:rPr>
+        <w:t xml:space="preserve"> </w:t>
+      </w:r>
+      <w:proofErr w:type="spellStart"/>
+      <w:r>
+        <w:rPr>
+          <w:lang w:val="fi-FI"/>
+        </w:rPr>
+        <w:t>average</w:t>
+      </w:r>
+      <w:proofErr w:type="spellEnd"/>
+      <w:r>
+        <w:rPr>
+          <w:lang w:val="fi-FI"/>
+        </w:rPr>
+        <w:t xml:space="preserve"> </w:t>
+      </w:r>
+      <w:proofErr w:type="spellStart"/>
+      <w:r>
+        <w:rPr>
+          <w:lang w:val="fi-FI"/>
+        </w:rPr>
+        <w:t>that</w:t>
+      </w:r>
+      <w:proofErr w:type="spellEnd"/>
+      <w:r>
+        <w:rPr>
+          <w:lang w:val="fi-FI"/>
+        </w:rPr>
+        <w:t xml:space="preserve"> is </w:t>
+      </w:r>
+      <w:proofErr w:type="spellStart"/>
+      <w:r>
+        <w:rPr>
+          <w:lang w:val="fi-FI"/>
+        </w:rPr>
+        <w:t>used</w:t>
+      </w:r>
+      <w:proofErr w:type="spellEnd"/>
+      <w:r>
+        <w:rPr>
+          <w:lang w:val="fi-FI"/>
+        </w:rPr>
+        <w:t xml:space="preserve"> to </w:t>
+      </w:r>
+      <w:proofErr w:type="spellStart"/>
+      <w:r>
+        <w:rPr>
+          <w:lang w:val="fi-FI"/>
+        </w:rPr>
+        <w:t>balance</w:t>
+      </w:r>
+      <w:proofErr w:type="spellEnd"/>
+      <w:r>
+        <w:rPr>
+          <w:lang w:val="fi-FI"/>
+        </w:rPr>
+        <w:t xml:space="preserve"> the </w:t>
+      </w:r>
+      <w:proofErr w:type="spellStart"/>
+      <w:r>
+        <w:rPr>
+          <w:lang w:val="fi-FI"/>
+        </w:rPr>
+        <w:t>possible</w:t>
+      </w:r>
+      <w:proofErr w:type="spellEnd"/>
+      <w:r>
+        <w:rPr>
+          <w:lang w:val="fi-FI"/>
+        </w:rPr>
+        <w:t xml:space="preserve"> </w:t>
+      </w:r>
+      <w:proofErr w:type="spellStart"/>
+      <w:r>
+        <w:rPr>
+          <w:lang w:val="fi-FI"/>
+        </w:rPr>
+        <w:t>disagreements</w:t>
+      </w:r>
+      <w:proofErr w:type="spellEnd"/>
+      <w:r>
+        <w:rPr>
+          <w:lang w:val="fi-FI"/>
+        </w:rPr>
+        <w:t xml:space="preserve"> in the </w:t>
+      </w:r>
+      <w:proofErr w:type="spellStart"/>
+      <w:r>
+        <w:rPr>
+          <w:lang w:val="fi-FI"/>
+        </w:rPr>
+        <w:t>group</w:t>
+      </w:r>
+      <w:proofErr w:type="spellEnd"/>
+      <w:r>
+        <w:rPr>
+          <w:lang w:val="fi-FI"/>
+        </w:rPr>
+        <w:t xml:space="preserve"> </w:t>
+      </w:r>
+      <w:proofErr w:type="spellStart"/>
+      <w:r>
+        <w:rPr>
+          <w:lang w:val="fi-FI"/>
+        </w:rPr>
+        <w:t>that</w:t>
+      </w:r>
+      <w:proofErr w:type="spellEnd"/>
+      <w:r>
+        <w:rPr>
+          <w:lang w:val="fi-FI"/>
+        </w:rPr>
+        <w:t xml:space="preserve"> </w:t>
+      </w:r>
+      <w:proofErr w:type="spellStart"/>
+      <w:r>
+        <w:rPr>
+          <w:lang w:val="fi-FI"/>
+        </w:rPr>
+        <w:t>might</w:t>
+      </w:r>
+      <w:proofErr w:type="spellEnd"/>
+      <w:r>
+        <w:rPr>
+          <w:lang w:val="fi-FI"/>
+        </w:rPr>
+        <w:t xml:space="preserve"> </w:t>
+      </w:r>
+      <w:proofErr w:type="spellStart"/>
+      <w:r>
+        <w:rPr>
+          <w:lang w:val="fi-FI"/>
+        </w:rPr>
+        <w:t>effect</w:t>
+      </w:r>
+      <w:proofErr w:type="spellEnd"/>
+      <w:r>
+        <w:rPr>
+          <w:lang w:val="fi-FI"/>
+        </w:rPr>
+        <w:t xml:space="preserve"> the </w:t>
+      </w:r>
+      <w:proofErr w:type="spellStart"/>
+      <w:r>
+        <w:rPr>
+          <w:lang w:val="fi-FI"/>
+        </w:rPr>
+        <w:t>result</w:t>
+      </w:r>
+      <w:proofErr w:type="spellEnd"/>
+      <w:r>
+        <w:rPr>
+          <w:lang w:val="fi-FI"/>
+        </w:rPr>
+        <w:t xml:space="preserve"> </w:t>
+      </w:r>
+      <w:proofErr w:type="spellStart"/>
+      <w:r>
+        <w:rPr>
+          <w:lang w:val="fi-FI"/>
+        </w:rPr>
+        <w:t>recommendations</w:t>
+      </w:r>
+      <w:proofErr w:type="spellEnd"/>
+      <w:r>
+        <w:rPr>
+          <w:lang w:val="fi-FI"/>
+        </w:rPr>
+        <w:t>.</w:t>
+      </w:r>
+      <w:r>
+        <w:rPr>
+          <w:lang w:val="fi-FI"/>
+        </w:rPr>
+        <w:t xml:space="preserve"> </w:t>
+      </w:r>
+      <w:r>
+        <w:rPr>
+          <w:lang w:val="fi-FI"/>
+        </w:rPr>
+        <w:t xml:space="preserve">The </w:t>
+      </w:r>
+      <w:proofErr w:type="spellStart"/>
+      <w:r>
+        <w:rPr>
+          <w:lang w:val="fi-FI"/>
+        </w:rPr>
+        <w:t>disagreement</w:t>
+      </w:r>
+      <w:proofErr w:type="spellEnd"/>
+      <w:r>
+        <w:rPr>
+          <w:lang w:val="fi-FI"/>
+        </w:rPr>
+        <w:t xml:space="preserve"> </w:t>
+      </w:r>
+      <w:proofErr w:type="spellStart"/>
+      <w:r>
+        <w:rPr>
+          <w:lang w:val="fi-FI"/>
+        </w:rPr>
+        <w:t>method</w:t>
+      </w:r>
+      <w:r>
+        <w:rPr>
+          <w:lang w:val="fi-FI"/>
+        </w:rPr>
+        <w:t>s</w:t>
+      </w:r>
+      <w:proofErr w:type="spellEnd"/>
+      <w:r>
+        <w:rPr>
+          <w:lang w:val="fi-FI"/>
+        </w:rPr>
+        <w:t xml:space="preserve"> in </w:t>
+      </w:r>
+      <w:r>
+        <w:rPr>
+          <w:lang w:val="fi-FI"/>
+        </w:rPr>
+        <w:t xml:space="preserve">general in </w:t>
+      </w:r>
+      <w:proofErr w:type="spellStart"/>
+      <w:r>
+        <w:rPr>
+          <w:lang w:val="fi-FI"/>
+        </w:rPr>
+        <w:t>collaborative</w:t>
+      </w:r>
+      <w:proofErr w:type="spellEnd"/>
+      <w:r>
+        <w:rPr>
+          <w:lang w:val="fi-FI"/>
+        </w:rPr>
+        <w:t xml:space="preserve"> </w:t>
+      </w:r>
+      <w:proofErr w:type="spellStart"/>
+      <w:r>
+        <w:rPr>
+          <w:lang w:val="fi-FI"/>
+        </w:rPr>
+        <w:t>filtering</w:t>
+      </w:r>
+      <w:proofErr w:type="spellEnd"/>
+      <w:r>
+        <w:rPr>
+          <w:lang w:val="fi-FI"/>
+        </w:rPr>
+        <w:t xml:space="preserve"> </w:t>
+      </w:r>
+      <w:proofErr w:type="spellStart"/>
+      <w:r>
+        <w:rPr>
+          <w:lang w:val="fi-FI"/>
+        </w:rPr>
+        <w:t>are</w:t>
+      </w:r>
+      <w:proofErr w:type="spellEnd"/>
+      <w:r>
+        <w:rPr>
+          <w:lang w:val="fi-FI"/>
+        </w:rPr>
+        <w:t xml:space="preserve"> </w:t>
+      </w:r>
+      <w:proofErr w:type="spellStart"/>
+      <w:r>
+        <w:rPr>
+          <w:lang w:val="fi-FI"/>
+        </w:rPr>
+        <w:t>useful</w:t>
+      </w:r>
+      <w:proofErr w:type="spellEnd"/>
+      <w:r>
+        <w:rPr>
+          <w:lang w:val="fi-FI"/>
+        </w:rPr>
+        <w:t xml:space="preserve"> for </w:t>
+      </w:r>
+      <w:proofErr w:type="spellStart"/>
+      <w:r>
+        <w:rPr>
+          <w:lang w:val="fi-FI"/>
+        </w:rPr>
+        <w:t>group</w:t>
+      </w:r>
+      <w:proofErr w:type="spellEnd"/>
+      <w:r>
+        <w:rPr>
+          <w:lang w:val="fi-FI"/>
+        </w:rPr>
+        <w:t xml:space="preserve"> </w:t>
+      </w:r>
+      <w:proofErr w:type="spellStart"/>
+      <w:r>
+        <w:rPr>
+          <w:lang w:val="fi-FI"/>
+        </w:rPr>
+        <w:t>recommendations</w:t>
+      </w:r>
+      <w:proofErr w:type="spellEnd"/>
+      <w:r>
+        <w:rPr>
+          <w:lang w:val="fi-FI"/>
+        </w:rPr>
+        <w:t xml:space="preserve"> as </w:t>
+      </w:r>
+      <w:proofErr w:type="spellStart"/>
+      <w:r>
+        <w:rPr>
+          <w:lang w:val="fi-FI"/>
+        </w:rPr>
+        <w:t>they</w:t>
+      </w:r>
+      <w:proofErr w:type="spellEnd"/>
+      <w:r>
+        <w:rPr>
+          <w:lang w:val="fi-FI"/>
+        </w:rPr>
+        <w:t xml:space="preserve"> </w:t>
+      </w:r>
+      <w:proofErr w:type="spellStart"/>
+      <w:r>
+        <w:rPr>
+          <w:lang w:val="fi-FI"/>
+        </w:rPr>
+        <w:t>considers</w:t>
+      </w:r>
+      <w:proofErr w:type="spellEnd"/>
+      <w:r>
+        <w:rPr>
+          <w:lang w:val="fi-FI"/>
+        </w:rPr>
+        <w:t xml:space="preserve"> the </w:t>
+      </w:r>
+      <w:proofErr w:type="spellStart"/>
+      <w:r>
+        <w:rPr>
+          <w:lang w:val="fi-FI"/>
+        </w:rPr>
+        <w:t>diverse</w:t>
+      </w:r>
+      <w:proofErr w:type="spellEnd"/>
+      <w:r>
+        <w:rPr>
+          <w:lang w:val="fi-FI"/>
+        </w:rPr>
+        <w:t xml:space="preserve"> </w:t>
+      </w:r>
+      <w:proofErr w:type="spellStart"/>
+      <w:r>
+        <w:rPr>
+          <w:lang w:val="fi-FI"/>
+        </w:rPr>
+        <w:t>preferences</w:t>
+      </w:r>
+      <w:proofErr w:type="spellEnd"/>
+      <w:r>
+        <w:rPr>
+          <w:lang w:val="fi-FI"/>
+        </w:rPr>
+        <w:t xml:space="preserve"> </w:t>
+      </w:r>
+      <w:proofErr w:type="spellStart"/>
+      <w:r>
+        <w:rPr>
+          <w:lang w:val="fi-FI"/>
+        </w:rPr>
+        <w:t>among</w:t>
+      </w:r>
+      <w:proofErr w:type="spellEnd"/>
+      <w:r>
+        <w:rPr>
+          <w:lang w:val="fi-FI"/>
+        </w:rPr>
+        <w:t xml:space="preserve"> </w:t>
+      </w:r>
+      <w:proofErr w:type="spellStart"/>
+      <w:r>
+        <w:rPr>
+          <w:lang w:val="fi-FI"/>
+        </w:rPr>
+        <w:t>users</w:t>
+      </w:r>
+      <w:proofErr w:type="spellEnd"/>
+      <w:r>
+        <w:rPr>
+          <w:lang w:val="fi-FI"/>
+        </w:rPr>
+        <w:t xml:space="preserve">, </w:t>
+      </w:r>
+      <w:proofErr w:type="spellStart"/>
+      <w:r>
+        <w:rPr>
+          <w:lang w:val="fi-FI"/>
+        </w:rPr>
+        <w:t>ensuring</w:t>
+      </w:r>
+      <w:proofErr w:type="spellEnd"/>
+      <w:r>
+        <w:rPr>
+          <w:lang w:val="fi-FI"/>
+        </w:rPr>
+        <w:t xml:space="preserve"> a </w:t>
+      </w:r>
+      <w:proofErr w:type="spellStart"/>
+      <w:r>
+        <w:rPr>
+          <w:lang w:val="fi-FI"/>
+        </w:rPr>
+        <w:t>more</w:t>
+      </w:r>
+      <w:proofErr w:type="spellEnd"/>
+      <w:r>
+        <w:rPr>
+          <w:lang w:val="fi-FI"/>
+        </w:rPr>
+        <w:t xml:space="preserve"> </w:t>
+      </w:r>
+      <w:proofErr w:type="spellStart"/>
+      <w:r>
+        <w:rPr>
+          <w:lang w:val="fi-FI"/>
+        </w:rPr>
+        <w:t>balanced</w:t>
+      </w:r>
+      <w:proofErr w:type="spellEnd"/>
+      <w:r>
+        <w:rPr>
+          <w:lang w:val="fi-FI"/>
+        </w:rPr>
+        <w:t xml:space="preserve"> and </w:t>
+      </w:r>
+      <w:proofErr w:type="spellStart"/>
+      <w:r>
+        <w:rPr>
+          <w:lang w:val="fi-FI"/>
+        </w:rPr>
+        <w:t>accurate</w:t>
+      </w:r>
+      <w:proofErr w:type="spellEnd"/>
+      <w:r>
+        <w:rPr>
+          <w:lang w:val="fi-FI"/>
+        </w:rPr>
+        <w:t xml:space="preserve"> </w:t>
+      </w:r>
+      <w:proofErr w:type="spellStart"/>
+      <w:r>
+        <w:rPr>
+          <w:lang w:val="fi-FI"/>
+        </w:rPr>
+        <w:t>recommendation</w:t>
+      </w:r>
+      <w:proofErr w:type="spellEnd"/>
+      <w:r>
+        <w:rPr>
+          <w:lang w:val="fi-FI"/>
+        </w:rPr>
+        <w:t xml:space="preserve"> </w:t>
+      </w:r>
+      <w:proofErr w:type="spellStart"/>
+      <w:r>
+        <w:rPr>
+          <w:lang w:val="fi-FI"/>
+        </w:rPr>
+        <w:t>system</w:t>
+      </w:r>
+      <w:proofErr w:type="spellEnd"/>
+      <w:r>
+        <w:rPr>
+          <w:lang w:val="fi-FI"/>
+        </w:rPr>
+        <w:t xml:space="preserve">. </w:t>
+      </w:r>
+      <w:r>
+        <w:rPr>
+          <w:lang w:val="fi-FI"/>
+        </w:rPr>
+        <w:t xml:space="preserve">And </w:t>
+      </w:r>
+      <w:proofErr w:type="spellStart"/>
+      <w:r>
+        <w:rPr>
+          <w:lang w:val="fi-FI"/>
+        </w:rPr>
+        <w:t>also</w:t>
+      </w:r>
+      <w:proofErr w:type="spellEnd"/>
+      <w:r>
+        <w:rPr>
+          <w:lang w:val="fi-FI"/>
+        </w:rPr>
+        <w:t xml:space="preserve"> </w:t>
+      </w:r>
+      <w:proofErr w:type="spellStart"/>
+      <w:r>
+        <w:rPr>
+          <w:lang w:val="fi-FI"/>
+        </w:rPr>
+        <w:t>they</w:t>
+      </w:r>
+      <w:proofErr w:type="spellEnd"/>
+      <w:r>
+        <w:rPr>
+          <w:lang w:val="fi-FI"/>
+        </w:rPr>
+        <w:t xml:space="preserve"> </w:t>
+      </w:r>
+      <w:proofErr w:type="spellStart"/>
+      <w:r>
+        <w:rPr>
+          <w:lang w:val="fi-FI"/>
+        </w:rPr>
+        <w:t>address</w:t>
+      </w:r>
+      <w:proofErr w:type="spellEnd"/>
+      <w:r>
+        <w:rPr>
+          <w:lang w:val="fi-FI"/>
+        </w:rPr>
+        <w:t xml:space="preserve"> </w:t>
+      </w:r>
+      <w:proofErr w:type="spellStart"/>
+      <w:r>
+        <w:rPr>
+          <w:lang w:val="fi-FI"/>
+        </w:rPr>
+        <w:t>compatibility</w:t>
+      </w:r>
+      <w:proofErr w:type="spellEnd"/>
+      <w:r>
+        <w:rPr>
+          <w:lang w:val="fi-FI"/>
+        </w:rPr>
+        <w:t xml:space="preserve"> </w:t>
+      </w:r>
+      <w:proofErr w:type="spellStart"/>
+      <w:r>
+        <w:rPr>
+          <w:lang w:val="fi-FI"/>
+        </w:rPr>
+        <w:t>issues</w:t>
+      </w:r>
+      <w:proofErr w:type="spellEnd"/>
+      <w:r>
+        <w:rPr>
+          <w:lang w:val="fi-FI"/>
+        </w:rPr>
+        <w:t xml:space="preserve"> </w:t>
+      </w:r>
+      <w:r>
+        <w:rPr>
+          <w:lang w:val="fi-FI"/>
+        </w:rPr>
+        <w:t xml:space="preserve">to </w:t>
+      </w:r>
+      <w:proofErr w:type="spellStart"/>
+      <w:r>
+        <w:rPr>
+          <w:lang w:val="fi-FI"/>
+        </w:rPr>
+        <w:t>do</w:t>
+      </w:r>
+      <w:proofErr w:type="spellEnd"/>
+      <w:r>
+        <w:rPr>
+          <w:lang w:val="fi-FI"/>
+        </w:rPr>
+        <w:t xml:space="preserve"> </w:t>
+      </w:r>
+      <w:proofErr w:type="spellStart"/>
+      <w:r>
+        <w:rPr>
+          <w:lang w:val="fi-FI"/>
+        </w:rPr>
+        <w:t>with</w:t>
+      </w:r>
+      <w:proofErr w:type="spellEnd"/>
+      <w:r>
+        <w:rPr>
+          <w:lang w:val="fi-FI"/>
+        </w:rPr>
+        <w:t xml:space="preserve"> </w:t>
+      </w:r>
+      <w:proofErr w:type="spellStart"/>
+      <w:r>
+        <w:rPr>
+          <w:lang w:val="fi-FI"/>
+        </w:rPr>
+        <w:t>changing</w:t>
+      </w:r>
+      <w:proofErr w:type="spellEnd"/>
+      <w:r>
+        <w:rPr>
+          <w:lang w:val="fi-FI"/>
+        </w:rPr>
+        <w:t xml:space="preserve"> </w:t>
+      </w:r>
+      <w:proofErr w:type="spellStart"/>
+      <w:r>
+        <w:rPr>
+          <w:lang w:val="fi-FI"/>
+        </w:rPr>
+        <w:t>group</w:t>
+      </w:r>
+      <w:proofErr w:type="spellEnd"/>
+      <w:r>
+        <w:rPr>
+          <w:lang w:val="fi-FI"/>
+        </w:rPr>
+        <w:t xml:space="preserve"> </w:t>
+      </w:r>
+      <w:proofErr w:type="spellStart"/>
+      <w:r>
+        <w:rPr>
+          <w:lang w:val="fi-FI"/>
+        </w:rPr>
+        <w:t>dynamics</w:t>
+      </w:r>
+      <w:proofErr w:type="spellEnd"/>
+      <w:r>
+        <w:rPr>
+          <w:lang w:val="fi-FI"/>
+        </w:rPr>
+        <w:t xml:space="preserve"> and an </w:t>
+      </w:r>
+      <w:proofErr w:type="spellStart"/>
+      <w:r>
+        <w:rPr>
+          <w:lang w:val="fi-FI"/>
+        </w:rPr>
+        <w:t>equitable</w:t>
+      </w:r>
+      <w:proofErr w:type="spellEnd"/>
+      <w:r>
+        <w:rPr>
+          <w:lang w:val="fi-FI"/>
+        </w:rPr>
+        <w:t xml:space="preserve"> </w:t>
+      </w:r>
+      <w:proofErr w:type="spellStart"/>
+      <w:r>
+        <w:rPr>
+          <w:lang w:val="fi-FI"/>
+        </w:rPr>
+        <w:t>distribution</w:t>
+      </w:r>
+      <w:proofErr w:type="spellEnd"/>
+      <w:r>
+        <w:rPr>
+          <w:lang w:val="fi-FI"/>
+        </w:rPr>
+        <w:t xml:space="preserve"> of </w:t>
+      </w:r>
+      <w:proofErr w:type="spellStart"/>
+      <w:r>
+        <w:rPr>
+          <w:lang w:val="fi-FI"/>
+        </w:rPr>
+        <w:t>recommendations</w:t>
+      </w:r>
+      <w:proofErr w:type="spellEnd"/>
+      <w:r>
+        <w:rPr>
+          <w:lang w:val="fi-FI"/>
+        </w:rPr>
+        <w:t xml:space="preserve">. </w:t>
+      </w:r>
+      <w:proofErr w:type="spellStart"/>
+      <w:r>
+        <w:rPr>
+          <w:lang w:val="fi-FI"/>
+        </w:rPr>
+        <w:t>They</w:t>
+      </w:r>
+      <w:proofErr w:type="spellEnd"/>
+      <w:r>
+        <w:rPr>
+          <w:lang w:val="fi-FI"/>
+        </w:rPr>
+        <w:t xml:space="preserve"> help us to </w:t>
+      </w:r>
+      <w:proofErr w:type="spellStart"/>
+      <w:r>
+        <w:rPr>
+          <w:lang w:val="fi-FI"/>
+        </w:rPr>
+        <w:t>make</w:t>
+      </w:r>
+      <w:proofErr w:type="spellEnd"/>
+      <w:r>
+        <w:rPr>
+          <w:lang w:val="fi-FI"/>
+        </w:rPr>
+        <w:t xml:space="preserve"> </w:t>
+      </w:r>
+      <w:proofErr w:type="spellStart"/>
+      <w:r>
+        <w:rPr>
+          <w:lang w:val="fi-FI"/>
+        </w:rPr>
+        <w:t>more</w:t>
+      </w:r>
+      <w:proofErr w:type="spellEnd"/>
+      <w:r>
+        <w:rPr>
+          <w:lang w:val="fi-FI"/>
+        </w:rPr>
+        <w:t xml:space="preserve"> </w:t>
+      </w:r>
+      <w:proofErr w:type="spellStart"/>
+      <w:r>
+        <w:rPr>
+          <w:lang w:val="fi-FI"/>
+        </w:rPr>
+        <w:t>inclusive</w:t>
+      </w:r>
+      <w:proofErr w:type="spellEnd"/>
+      <w:r>
+        <w:rPr>
+          <w:lang w:val="fi-FI"/>
+        </w:rPr>
+        <w:t xml:space="preserve"> </w:t>
+      </w:r>
+      <w:proofErr w:type="spellStart"/>
+      <w:r>
+        <w:rPr>
+          <w:lang w:val="fi-FI"/>
+        </w:rPr>
+        <w:t>tools</w:t>
+      </w:r>
+      <w:proofErr w:type="spellEnd"/>
+      <w:r>
+        <w:rPr>
+          <w:lang w:val="fi-FI"/>
+        </w:rPr>
+        <w:t xml:space="preserve"> for </w:t>
+      </w:r>
+      <w:proofErr w:type="spellStart"/>
+      <w:r>
+        <w:rPr>
+          <w:lang w:val="fi-FI"/>
+        </w:rPr>
+        <w:t>group</w:t>
+      </w:r>
+      <w:proofErr w:type="spellEnd"/>
+      <w:r>
+        <w:rPr>
+          <w:lang w:val="fi-FI"/>
+        </w:rPr>
+        <w:t xml:space="preserve"> </w:t>
+      </w:r>
+      <w:proofErr w:type="spellStart"/>
+      <w:r>
+        <w:rPr>
+          <w:lang w:val="fi-FI"/>
+        </w:rPr>
+        <w:t>recommendations</w:t>
+      </w:r>
+      <w:proofErr w:type="spellEnd"/>
+      <w:r>
+        <w:rPr>
+          <w:lang w:val="fi-FI"/>
+        </w:rPr>
+        <w:t>.</w:t>
+      </w:r>
+      <w:r>
+        <w:rPr>
+          <w:lang w:val="fi-FI"/>
+        </w:rPr>
+        <w:br/>
+      </w:r>
+      <w:r>
+        <w:rPr>
+          <w:lang w:val="fi-FI"/>
+        </w:rPr>
+        <w:br/>
+      </w:r>
+    </w:p>
     <w:sectPr>
       <w:pgSz w:w="11906" w:h="16838"/>
       <w:pgMar w:top="1417" w:right="1134" w:bottom="1417" w:left="1134" w:header="708" w:footer="708" w:gutter="0"/>
@@ -2685,20 +3686,20 @@
     <w:lsdException w:name="Unresolved Mention" w:semiHidden="1" w:unhideWhenUsed="1"/>
     <w:lsdException w:name="Smart Link" w:semiHidden="1" w:unhideWhenUsed="1"/>
   </w:latentStyles>
-  <w:style w:type="paragraph" w:default="1" w:styleId="Normaali">
+  <w:style w:type="paragraph" w:default="1" w:styleId="Normal">
     <w:name w:val="Normal"/>
     <w:qFormat/>
     <w:rPr>
       <w:lang w:val="en-GB"/>
     </w:rPr>
   </w:style>
-  <w:style w:type="character" w:default="1" w:styleId="Kappaleenoletusfontti">
+  <w:style w:type="character" w:default="1" w:styleId="DefaultParagraphFont">
     <w:name w:val="Default Paragraph Font"/>
     <w:uiPriority w:val="1"/>
     <w:semiHidden/>
     <w:unhideWhenUsed/>
   </w:style>
-  <w:style w:type="table" w:default="1" w:styleId="Normaalitaulukko">
+  <w:style w:type="table" w:default="1" w:styleId="TableNormal">
     <w:name w:val="Normal Table"/>
     <w:uiPriority w:val="99"/>
     <w:semiHidden/>
@@ -2713,15 +3714,15 @@
       </w:tblCellMar>
     </w:tblPr>
   </w:style>
-  <w:style w:type="numbering" w:default="1" w:styleId="Eiluetteloa">
+  <w:style w:type="numbering" w:default="1" w:styleId="NoList">
     <w:name w:val="No List"/>
     <w:uiPriority w:val="99"/>
     <w:semiHidden/>
     <w:unhideWhenUsed/>
   </w:style>
-  <w:style w:type="paragraph" w:styleId="Luettelokappale">
+  <w:style w:type="paragraph" w:styleId="ListParagraph">
     <w:name w:val="List Paragraph"/>
-    <w:basedOn w:val="Normaali"/>
+    <w:basedOn w:val="Normal"/>
     <w:uiPriority w:val="34"/>
     <w:qFormat/>
     <w:rsid w:val="00DB1E4A"/>

</xml_diff>

<commit_message>
Additions reflecting the changes
</commit_message>
<xml_diff>
--- a/use_guide.docx
+++ b/use_guide.docx
@@ -34,7 +34,7 @@
     </w:p>
     <w:p>
       <w:pPr>
-        <w:pStyle w:val="ListParagraph"/>
+        <w:pStyle w:val="Luettelokappale"/>
         <w:numPr>
           <w:ilvl w:val="0"/>
           <w:numId w:val="14"/>
@@ -94,6 +94,7 @@
         <w:t xml:space="preserve">pip install pandas </w:t>
       </w:r>
       <w:proofErr w:type="spellStart"/>
+      <w:proofErr w:type="gramStart"/>
       <w:r>
         <w:rPr>
           <w:rFonts w:ascii="Arial" w:hAnsi="Arial" w:cs="Arial"/>
@@ -101,6 +102,7 @@
         <w:t>numpy</w:t>
       </w:r>
       <w:proofErr w:type="spellEnd"/>
+      <w:proofErr w:type="gramEnd"/>
     </w:p>
     <w:p>
       <w:pPr>
@@ -119,7 +121,7 @@
     </w:p>
     <w:p>
       <w:pPr>
-        <w:pStyle w:val="ListParagraph"/>
+        <w:pStyle w:val="Luettelokappale"/>
         <w:numPr>
           <w:ilvl w:val="0"/>
           <w:numId w:val="6"/>
@@ -139,7 +141,7 @@
     </w:p>
     <w:p>
       <w:pPr>
-        <w:pStyle w:val="ListParagraph"/>
+        <w:pStyle w:val="Luettelokappale"/>
         <w:numPr>
           <w:ilvl w:val="0"/>
           <w:numId w:val="6"/>
@@ -182,7 +184,7 @@
     </w:p>
     <w:p>
       <w:pPr>
-        <w:pStyle w:val="ListParagraph"/>
+        <w:pStyle w:val="Luettelokappale"/>
         <w:numPr>
           <w:ilvl w:val="0"/>
           <w:numId w:val="13"/>
@@ -194,7 +196,7 @@
     </w:p>
     <w:p>
       <w:pPr>
-        <w:pStyle w:val="ListParagraph"/>
+        <w:pStyle w:val="Luettelokappale"/>
         <w:numPr>
           <w:ilvl w:val="0"/>
           <w:numId w:val="13"/>
@@ -263,7 +265,7 @@
     </w:p>
     <w:p>
       <w:pPr>
-        <w:pStyle w:val="ListParagraph"/>
+        <w:pStyle w:val="Luettelokappale"/>
         <w:numPr>
           <w:ilvl w:val="0"/>
           <w:numId w:val="5"/>
@@ -275,7 +277,7 @@
     </w:p>
     <w:p>
       <w:pPr>
-        <w:pStyle w:val="ListParagraph"/>
+        <w:pStyle w:val="Luettelokappale"/>
         <w:numPr>
           <w:ilvl w:val="0"/>
           <w:numId w:val="5"/>
@@ -332,7 +334,7 @@
     </w:p>
     <w:p>
       <w:pPr>
-        <w:pStyle w:val="ListParagraph"/>
+        <w:pStyle w:val="Luettelokappale"/>
         <w:numPr>
           <w:ilvl w:val="0"/>
           <w:numId w:val="3"/>
@@ -348,12 +350,20 @@
         <w:t>pandas</w:t>
       </w:r>
       <w:r>
-        <w:t xml:space="preserve"> is used to read the dataset from a CSV file. It provides powerful tools for data manipulation and analysis.</w:t>
-      </w:r>
-    </w:p>
-    <w:p>
-      <w:pPr>
-        <w:pStyle w:val="ListParagraph"/>
+        <w:t xml:space="preserve"> </w:t>
+      </w:r>
+      <w:proofErr w:type="gramStart"/>
+      <w:r>
+        <w:t>is</w:t>
+      </w:r>
+      <w:proofErr w:type="gramEnd"/>
+      <w:r>
+        <w:t xml:space="preserve"> used to read the dataset from a CSV file. It provides powerful tools for data manipulation and analysis.</w:t>
+      </w:r>
+    </w:p>
+    <w:p>
+      <w:pPr>
+        <w:pStyle w:val="Luettelokappale"/>
         <w:numPr>
           <w:ilvl w:val="0"/>
           <w:numId w:val="3"/>
@@ -391,7 +401,7 @@
     </w:p>
     <w:p>
       <w:pPr>
-        <w:pStyle w:val="ListParagraph"/>
+        <w:pStyle w:val="Luettelokappale"/>
         <w:numPr>
           <w:ilvl w:val="0"/>
           <w:numId w:val="4"/>
@@ -418,7 +428,7 @@
     </w:p>
     <w:p>
       <w:pPr>
-        <w:pStyle w:val="ListParagraph"/>
+        <w:pStyle w:val="Luettelokappale"/>
         <w:numPr>
           <w:ilvl w:val="0"/>
           <w:numId w:val="4"/>
@@ -452,7 +462,7 @@
     </w:p>
     <w:p>
       <w:pPr>
-        <w:pStyle w:val="ListParagraph"/>
+        <w:pStyle w:val="Luettelokappale"/>
         <w:numPr>
           <w:ilvl w:val="0"/>
           <w:numId w:val="4"/>
@@ -464,7 +474,7 @@
     </w:p>
     <w:p>
       <w:pPr>
-        <w:pStyle w:val="ListParagraph"/>
+        <w:pStyle w:val="Luettelokappale"/>
         <w:numPr>
           <w:ilvl w:val="0"/>
           <w:numId w:val="4"/>
@@ -524,7 +534,7 @@
     </w:p>
     <w:p>
       <w:pPr>
-        <w:pStyle w:val="ListParagraph"/>
+        <w:pStyle w:val="Luettelokappale"/>
         <w:numPr>
           <w:ilvl w:val="0"/>
           <w:numId w:val="15"/>
@@ -543,7 +553,7 @@
     </w:p>
     <w:p>
       <w:pPr>
-        <w:pStyle w:val="ListParagraph"/>
+        <w:pStyle w:val="Luettelokappale"/>
         <w:numPr>
           <w:ilvl w:val="0"/>
           <w:numId w:val="15"/>
@@ -573,995 +583,71 @@
         <w:t xml:space="preserve">b) </w:t>
       </w:r>
       <w:r>
-        <w:rPr>
-          <w:lang w:val="fi-FI"/>
-        </w:rPr>
         <w:t xml:space="preserve">The </w:t>
       </w:r>
       <w:proofErr w:type="spellStart"/>
       <w:r>
-        <w:rPr>
-          <w:lang w:val="fi-FI"/>
-        </w:rPr>
         <w:t>group_recommendation_disagreements</w:t>
       </w:r>
       <w:proofErr w:type="spellEnd"/>
       <w:r>
-        <w:rPr>
-          <w:lang w:val="fi-FI"/>
-        </w:rPr>
+        <w:t xml:space="preserve"> method </w:t>
+      </w:r>
+      <w:r>
+        <w:t>consider</w:t>
+      </w:r>
+      <w:r>
+        <w:t>s</w:t>
+      </w:r>
+      <w:r>
+        <w:t xml:space="preserve"> the diversity within the created user group. It uses </w:t>
+      </w:r>
+      <w:r>
+        <w:t>ratings</w:t>
+      </w:r>
+      <w:r>
+        <w:t xml:space="preserve"> and</w:t>
+      </w:r>
+      <w:r>
+        <w:t xml:space="preserve"> their</w:t>
+      </w:r>
+      <w:r>
+        <w:t xml:space="preserve"> standard deviation</w:t>
+      </w:r>
+      <w:r>
         <w:t xml:space="preserve"> </w:t>
       </w:r>
-      <w:proofErr w:type="spellStart"/>
-      <w:r>
-        <w:rPr>
-          <w:lang w:val="fi-FI"/>
-        </w:rPr>
-        <w:t>method</w:t>
-      </w:r>
-      <w:proofErr w:type="spellEnd"/>
-      <w:r>
-        <w:rPr>
-          <w:lang w:val="fi-FI"/>
-        </w:rPr>
-        <w:t xml:space="preserve"> </w:t>
-      </w:r>
-      <w:proofErr w:type="spellStart"/>
-      <w:r>
-        <w:rPr>
-          <w:lang w:val="fi-FI"/>
-        </w:rPr>
-        <w:t>takes</w:t>
-      </w:r>
-      <w:proofErr w:type="spellEnd"/>
-      <w:r>
-        <w:rPr>
-          <w:lang w:val="fi-FI"/>
-        </w:rPr>
-        <w:t xml:space="preserve"> into </w:t>
-      </w:r>
-      <w:proofErr w:type="spellStart"/>
-      <w:r>
-        <w:rPr>
-          <w:lang w:val="fi-FI"/>
-        </w:rPr>
-        <w:t>account</w:t>
-      </w:r>
-      <w:proofErr w:type="spellEnd"/>
-      <w:r>
-        <w:rPr>
-          <w:lang w:val="fi-FI"/>
-        </w:rPr>
-        <w:t xml:space="preserve"> the </w:t>
-      </w:r>
-      <w:proofErr w:type="spellStart"/>
-      <w:r>
-        <w:rPr>
-          <w:lang w:val="fi-FI"/>
-        </w:rPr>
-        <w:t>diversity</w:t>
-      </w:r>
-      <w:proofErr w:type="spellEnd"/>
-      <w:r>
-        <w:rPr>
-          <w:lang w:val="fi-FI"/>
-        </w:rPr>
-        <w:t xml:space="preserve"> </w:t>
-      </w:r>
-      <w:proofErr w:type="spellStart"/>
-      <w:r>
-        <w:rPr>
-          <w:lang w:val="fi-FI"/>
-        </w:rPr>
-        <w:t>within</w:t>
-      </w:r>
-      <w:proofErr w:type="spellEnd"/>
-      <w:r>
-        <w:rPr>
-          <w:lang w:val="fi-FI"/>
-        </w:rPr>
-        <w:t xml:space="preserve"> the </w:t>
-      </w:r>
-      <w:proofErr w:type="spellStart"/>
-      <w:r>
-        <w:rPr>
-          <w:lang w:val="fi-FI"/>
-        </w:rPr>
-        <w:t>created</w:t>
-      </w:r>
-      <w:proofErr w:type="spellEnd"/>
-      <w:r>
-        <w:rPr>
-          <w:lang w:val="fi-FI"/>
-        </w:rPr>
-        <w:t xml:space="preserve"> </w:t>
-      </w:r>
-      <w:proofErr w:type="spellStart"/>
-      <w:r>
-        <w:rPr>
-          <w:lang w:val="fi-FI"/>
-        </w:rPr>
-        <w:t>user</w:t>
-      </w:r>
-      <w:proofErr w:type="spellEnd"/>
-      <w:r>
-        <w:rPr>
-          <w:lang w:val="fi-FI"/>
-        </w:rPr>
-        <w:t xml:space="preserve"> </w:t>
-      </w:r>
-      <w:proofErr w:type="spellStart"/>
-      <w:r>
-        <w:rPr>
-          <w:lang w:val="fi-FI"/>
-        </w:rPr>
-        <w:t>group</w:t>
-      </w:r>
-      <w:proofErr w:type="spellEnd"/>
-      <w:r>
-        <w:rPr>
-          <w:lang w:val="fi-FI"/>
-        </w:rPr>
-        <w:t xml:space="preserve">. It </w:t>
-      </w:r>
-      <w:proofErr w:type="spellStart"/>
-      <w:r>
-        <w:rPr>
-          <w:lang w:val="fi-FI"/>
-        </w:rPr>
-        <w:t>uses</w:t>
-      </w:r>
-      <w:proofErr w:type="spellEnd"/>
-      <w:r>
-        <w:rPr>
-          <w:lang w:val="fi-FI"/>
-        </w:rPr>
-        <w:t xml:space="preserve"> rating and </w:t>
-      </w:r>
-      <w:proofErr w:type="spellStart"/>
-      <w:r>
-        <w:rPr>
-          <w:lang w:val="fi-FI"/>
-        </w:rPr>
-        <w:t>standard</w:t>
-      </w:r>
-      <w:proofErr w:type="spellEnd"/>
-      <w:r>
-        <w:rPr>
-          <w:lang w:val="fi-FI"/>
-        </w:rPr>
-        <w:t xml:space="preserve"> </w:t>
-      </w:r>
-      <w:proofErr w:type="spellStart"/>
-      <w:r>
-        <w:rPr>
-          <w:lang w:val="fi-FI"/>
-        </w:rPr>
-        <w:t>deviation</w:t>
-      </w:r>
-      <w:proofErr w:type="spellEnd"/>
-      <w:r>
-        <w:rPr>
-          <w:lang w:val="fi-FI"/>
-        </w:rPr>
-        <w:t xml:space="preserve"> of </w:t>
-      </w:r>
-      <w:proofErr w:type="spellStart"/>
-      <w:r>
-        <w:rPr>
-          <w:lang w:val="fi-FI"/>
-        </w:rPr>
-        <w:t>ratings</w:t>
-      </w:r>
-      <w:proofErr w:type="spellEnd"/>
-      <w:r>
-        <w:rPr>
-          <w:lang w:val="fi-FI"/>
-        </w:rPr>
-        <w:t xml:space="preserve"> to </w:t>
-      </w:r>
-      <w:proofErr w:type="spellStart"/>
-      <w:r>
-        <w:rPr>
-          <w:lang w:val="fi-FI"/>
-        </w:rPr>
-        <w:t>get</w:t>
-      </w:r>
-      <w:proofErr w:type="spellEnd"/>
-      <w:r>
-        <w:rPr>
-          <w:lang w:val="fi-FI"/>
-        </w:rPr>
-        <w:t xml:space="preserve"> a </w:t>
-      </w:r>
-      <w:proofErr w:type="spellStart"/>
-      <w:r>
-        <w:rPr>
-          <w:lang w:val="fi-FI"/>
-        </w:rPr>
-        <w:t>weighted</w:t>
-      </w:r>
-      <w:proofErr w:type="spellEnd"/>
-      <w:r>
-        <w:rPr>
-          <w:lang w:val="fi-FI"/>
-        </w:rPr>
-        <w:t xml:space="preserve"> </w:t>
-      </w:r>
-      <w:proofErr w:type="spellStart"/>
-      <w:r>
-        <w:rPr>
-          <w:lang w:val="fi-FI"/>
-        </w:rPr>
-        <w:t>average</w:t>
-      </w:r>
-      <w:proofErr w:type="spellEnd"/>
-      <w:r>
-        <w:rPr>
-          <w:lang w:val="fi-FI"/>
-        </w:rPr>
-        <w:t xml:space="preserve"> </w:t>
-      </w:r>
-      <w:proofErr w:type="spellStart"/>
-      <w:r>
-        <w:rPr>
-          <w:lang w:val="fi-FI"/>
-        </w:rPr>
-        <w:t>that</w:t>
-      </w:r>
-      <w:proofErr w:type="spellEnd"/>
-      <w:r>
-        <w:rPr>
-          <w:lang w:val="fi-FI"/>
-        </w:rPr>
-        <w:t xml:space="preserve"> is </w:t>
-      </w:r>
-      <w:proofErr w:type="spellStart"/>
-      <w:r>
-        <w:rPr>
-          <w:lang w:val="fi-FI"/>
-        </w:rPr>
-        <w:t>used</w:t>
-      </w:r>
-      <w:proofErr w:type="spellEnd"/>
-      <w:r>
-        <w:rPr>
-          <w:lang w:val="fi-FI"/>
-        </w:rPr>
-        <w:t xml:space="preserve"> to </w:t>
-      </w:r>
-      <w:proofErr w:type="spellStart"/>
-      <w:r>
-        <w:rPr>
-          <w:lang w:val="fi-FI"/>
-        </w:rPr>
-        <w:t>balance</w:t>
-      </w:r>
-      <w:proofErr w:type="spellEnd"/>
-      <w:r>
-        <w:rPr>
-          <w:lang w:val="fi-FI"/>
-        </w:rPr>
-        <w:t xml:space="preserve"> the </w:t>
-      </w:r>
-      <w:proofErr w:type="spellStart"/>
-      <w:r>
-        <w:rPr>
-          <w:lang w:val="fi-FI"/>
-        </w:rPr>
-        <w:t>possible</w:t>
-      </w:r>
-      <w:proofErr w:type="spellEnd"/>
-      <w:r>
-        <w:rPr>
-          <w:lang w:val="fi-FI"/>
-        </w:rPr>
-        <w:t xml:space="preserve"> </w:t>
-      </w:r>
-      <w:proofErr w:type="spellStart"/>
-      <w:r>
-        <w:rPr>
-          <w:lang w:val="fi-FI"/>
-        </w:rPr>
-        <w:t>disagreements</w:t>
-      </w:r>
-      <w:proofErr w:type="spellEnd"/>
-      <w:r>
-        <w:rPr>
-          <w:lang w:val="fi-FI"/>
-        </w:rPr>
-        <w:t xml:space="preserve"> in the </w:t>
-      </w:r>
-      <w:proofErr w:type="spellStart"/>
-      <w:r>
-        <w:rPr>
-          <w:lang w:val="fi-FI"/>
-        </w:rPr>
-        <w:t>group</w:t>
-      </w:r>
-      <w:proofErr w:type="spellEnd"/>
-      <w:r>
-        <w:rPr>
-          <w:lang w:val="fi-FI"/>
-        </w:rPr>
-        <w:t xml:space="preserve"> </w:t>
-      </w:r>
-      <w:proofErr w:type="spellStart"/>
-      <w:r>
-        <w:rPr>
-          <w:lang w:val="fi-FI"/>
-        </w:rPr>
-        <w:t>that</w:t>
-      </w:r>
-      <w:proofErr w:type="spellEnd"/>
-      <w:r>
-        <w:rPr>
-          <w:lang w:val="fi-FI"/>
-        </w:rPr>
-        <w:t xml:space="preserve"> </w:t>
-      </w:r>
-      <w:proofErr w:type="spellStart"/>
-      <w:r>
-        <w:rPr>
-          <w:lang w:val="fi-FI"/>
-        </w:rPr>
-        <w:t>might</w:t>
-      </w:r>
-      <w:proofErr w:type="spellEnd"/>
-      <w:r>
-        <w:rPr>
-          <w:lang w:val="fi-FI"/>
-        </w:rPr>
-        <w:t xml:space="preserve"> </w:t>
-      </w:r>
-      <w:proofErr w:type="spellStart"/>
-      <w:r>
-        <w:rPr>
-          <w:lang w:val="fi-FI"/>
-        </w:rPr>
-        <w:t>effect</w:t>
-      </w:r>
-      <w:proofErr w:type="spellEnd"/>
-      <w:r>
-        <w:rPr>
-          <w:lang w:val="fi-FI"/>
-        </w:rPr>
-        <w:t xml:space="preserve"> the </w:t>
-      </w:r>
-      <w:proofErr w:type="spellStart"/>
-      <w:r>
-        <w:rPr>
-          <w:lang w:val="fi-FI"/>
-        </w:rPr>
-        <w:t>result</w:t>
-      </w:r>
-      <w:proofErr w:type="spellEnd"/>
-      <w:r>
-        <w:rPr>
-          <w:lang w:val="fi-FI"/>
-        </w:rPr>
-        <w:t xml:space="preserve"> </w:t>
-      </w:r>
-      <w:proofErr w:type="spellStart"/>
-      <w:r>
-        <w:rPr>
-          <w:lang w:val="fi-FI"/>
-        </w:rPr>
-        <w:t>recommendations</w:t>
-      </w:r>
-      <w:proofErr w:type="spellEnd"/>
-      <w:r>
-        <w:rPr>
-          <w:lang w:val="fi-FI"/>
-        </w:rPr>
-        <w:t>.</w:t>
-      </w:r>
-      <w:r>
-        <w:rPr>
-          <w:lang w:val="fi-FI"/>
-        </w:rPr>
-        <w:t xml:space="preserve"> </w:t>
-      </w:r>
-      <w:r>
-        <w:rPr>
-          <w:lang w:val="fi-FI"/>
-        </w:rPr>
-        <w:t xml:space="preserve">The </w:t>
-      </w:r>
-      <w:proofErr w:type="spellStart"/>
-      <w:r>
-        <w:rPr>
-          <w:lang w:val="fi-FI"/>
-        </w:rPr>
-        <w:t>disagreement</w:t>
-      </w:r>
-      <w:proofErr w:type="spellEnd"/>
-      <w:r>
-        <w:rPr>
-          <w:lang w:val="fi-FI"/>
-        </w:rPr>
-        <w:t xml:space="preserve"> </w:t>
-      </w:r>
-      <w:proofErr w:type="spellStart"/>
-      <w:r>
-        <w:rPr>
-          <w:lang w:val="fi-FI"/>
-        </w:rPr>
-        <w:t>method</w:t>
-      </w:r>
-      <w:r>
-        <w:rPr>
-          <w:lang w:val="fi-FI"/>
-        </w:rPr>
-        <w:t>s</w:t>
-      </w:r>
-      <w:proofErr w:type="spellEnd"/>
-      <w:r>
-        <w:rPr>
-          <w:lang w:val="fi-FI"/>
-        </w:rPr>
-        <w:t xml:space="preserve"> in </w:t>
-      </w:r>
-      <w:r>
-        <w:rPr>
-          <w:lang w:val="fi-FI"/>
-        </w:rPr>
-        <w:t xml:space="preserve">general in </w:t>
-      </w:r>
-      <w:proofErr w:type="spellStart"/>
-      <w:r>
-        <w:rPr>
-          <w:lang w:val="fi-FI"/>
-        </w:rPr>
-        <w:t>collaborative</w:t>
-      </w:r>
-      <w:proofErr w:type="spellEnd"/>
-      <w:r>
-        <w:rPr>
-          <w:lang w:val="fi-FI"/>
-        </w:rPr>
-        <w:t xml:space="preserve"> </w:t>
-      </w:r>
-      <w:proofErr w:type="spellStart"/>
-      <w:r>
-        <w:rPr>
-          <w:lang w:val="fi-FI"/>
-        </w:rPr>
-        <w:t>filtering</w:t>
-      </w:r>
-      <w:proofErr w:type="spellEnd"/>
-      <w:r>
-        <w:rPr>
-          <w:lang w:val="fi-FI"/>
-        </w:rPr>
-        <w:t xml:space="preserve"> </w:t>
-      </w:r>
-      <w:proofErr w:type="spellStart"/>
-      <w:r>
-        <w:rPr>
-          <w:lang w:val="fi-FI"/>
-        </w:rPr>
-        <w:t>are</w:t>
-      </w:r>
-      <w:proofErr w:type="spellEnd"/>
-      <w:r>
-        <w:rPr>
-          <w:lang w:val="fi-FI"/>
-        </w:rPr>
-        <w:t xml:space="preserve"> </w:t>
-      </w:r>
-      <w:proofErr w:type="spellStart"/>
-      <w:r>
-        <w:rPr>
-          <w:lang w:val="fi-FI"/>
-        </w:rPr>
-        <w:t>useful</w:t>
-      </w:r>
-      <w:proofErr w:type="spellEnd"/>
-      <w:r>
-        <w:rPr>
-          <w:lang w:val="fi-FI"/>
-        </w:rPr>
-        <w:t xml:space="preserve"> for </w:t>
-      </w:r>
-      <w:proofErr w:type="spellStart"/>
-      <w:r>
-        <w:rPr>
-          <w:lang w:val="fi-FI"/>
-        </w:rPr>
-        <w:t>group</w:t>
-      </w:r>
-      <w:proofErr w:type="spellEnd"/>
-      <w:r>
-        <w:rPr>
-          <w:lang w:val="fi-FI"/>
-        </w:rPr>
-        <w:t xml:space="preserve"> </w:t>
-      </w:r>
-      <w:proofErr w:type="spellStart"/>
-      <w:r>
-        <w:rPr>
-          <w:lang w:val="fi-FI"/>
-        </w:rPr>
-        <w:t>recommendations</w:t>
-      </w:r>
-      <w:proofErr w:type="spellEnd"/>
-      <w:r>
-        <w:rPr>
-          <w:lang w:val="fi-FI"/>
-        </w:rPr>
-        <w:t xml:space="preserve"> as </w:t>
-      </w:r>
-      <w:proofErr w:type="spellStart"/>
-      <w:r>
-        <w:rPr>
-          <w:lang w:val="fi-FI"/>
-        </w:rPr>
-        <w:t>they</w:t>
-      </w:r>
-      <w:proofErr w:type="spellEnd"/>
-      <w:r>
-        <w:rPr>
-          <w:lang w:val="fi-FI"/>
-        </w:rPr>
-        <w:t xml:space="preserve"> </w:t>
-      </w:r>
-      <w:proofErr w:type="spellStart"/>
-      <w:r>
-        <w:rPr>
-          <w:lang w:val="fi-FI"/>
-        </w:rPr>
-        <w:t>considers</w:t>
-      </w:r>
-      <w:proofErr w:type="spellEnd"/>
-      <w:r>
-        <w:rPr>
-          <w:lang w:val="fi-FI"/>
-        </w:rPr>
-        <w:t xml:space="preserve"> the </w:t>
-      </w:r>
-      <w:proofErr w:type="spellStart"/>
-      <w:r>
-        <w:rPr>
-          <w:lang w:val="fi-FI"/>
-        </w:rPr>
-        <w:t>diverse</w:t>
-      </w:r>
-      <w:proofErr w:type="spellEnd"/>
-      <w:r>
-        <w:rPr>
-          <w:lang w:val="fi-FI"/>
-        </w:rPr>
-        <w:t xml:space="preserve"> </w:t>
-      </w:r>
-      <w:proofErr w:type="spellStart"/>
-      <w:r>
-        <w:rPr>
-          <w:lang w:val="fi-FI"/>
-        </w:rPr>
-        <w:t>preferences</w:t>
-      </w:r>
-      <w:proofErr w:type="spellEnd"/>
-      <w:r>
-        <w:rPr>
-          <w:lang w:val="fi-FI"/>
-        </w:rPr>
-        <w:t xml:space="preserve"> </w:t>
-      </w:r>
-      <w:proofErr w:type="spellStart"/>
-      <w:r>
-        <w:rPr>
-          <w:lang w:val="fi-FI"/>
-        </w:rPr>
-        <w:t>among</w:t>
-      </w:r>
-      <w:proofErr w:type="spellEnd"/>
-      <w:r>
-        <w:rPr>
-          <w:lang w:val="fi-FI"/>
-        </w:rPr>
-        <w:t xml:space="preserve"> </w:t>
-      </w:r>
-      <w:proofErr w:type="spellStart"/>
-      <w:r>
-        <w:rPr>
-          <w:lang w:val="fi-FI"/>
-        </w:rPr>
-        <w:t>users</w:t>
-      </w:r>
-      <w:proofErr w:type="spellEnd"/>
-      <w:r>
-        <w:rPr>
-          <w:lang w:val="fi-FI"/>
-        </w:rPr>
-        <w:t xml:space="preserve">, </w:t>
-      </w:r>
-      <w:proofErr w:type="spellStart"/>
-      <w:r>
-        <w:rPr>
-          <w:lang w:val="fi-FI"/>
-        </w:rPr>
-        <w:t>ensuring</w:t>
-      </w:r>
-      <w:proofErr w:type="spellEnd"/>
-      <w:r>
-        <w:rPr>
-          <w:lang w:val="fi-FI"/>
-        </w:rPr>
-        <w:t xml:space="preserve"> a </w:t>
-      </w:r>
-      <w:proofErr w:type="spellStart"/>
-      <w:r>
-        <w:rPr>
-          <w:lang w:val="fi-FI"/>
-        </w:rPr>
-        <w:t>more</w:t>
-      </w:r>
-      <w:proofErr w:type="spellEnd"/>
-      <w:r>
-        <w:rPr>
-          <w:lang w:val="fi-FI"/>
-        </w:rPr>
-        <w:t xml:space="preserve"> </w:t>
-      </w:r>
-      <w:proofErr w:type="spellStart"/>
-      <w:r>
-        <w:rPr>
-          <w:lang w:val="fi-FI"/>
-        </w:rPr>
-        <w:t>balanced</w:t>
-      </w:r>
-      <w:proofErr w:type="spellEnd"/>
-      <w:r>
-        <w:rPr>
-          <w:lang w:val="fi-FI"/>
-        </w:rPr>
-        <w:t xml:space="preserve"> and </w:t>
-      </w:r>
-      <w:proofErr w:type="spellStart"/>
-      <w:r>
-        <w:rPr>
-          <w:lang w:val="fi-FI"/>
-        </w:rPr>
-        <w:t>accurate</w:t>
-      </w:r>
-      <w:proofErr w:type="spellEnd"/>
-      <w:r>
-        <w:rPr>
-          <w:lang w:val="fi-FI"/>
-        </w:rPr>
-        <w:t xml:space="preserve"> </w:t>
-      </w:r>
-      <w:proofErr w:type="spellStart"/>
-      <w:r>
-        <w:rPr>
-          <w:lang w:val="fi-FI"/>
-        </w:rPr>
-        <w:t>recommendation</w:t>
-      </w:r>
-      <w:proofErr w:type="spellEnd"/>
-      <w:r>
-        <w:rPr>
-          <w:lang w:val="fi-FI"/>
-        </w:rPr>
-        <w:t xml:space="preserve"> </w:t>
-      </w:r>
-      <w:proofErr w:type="spellStart"/>
-      <w:r>
-        <w:rPr>
-          <w:lang w:val="fi-FI"/>
-        </w:rPr>
-        <w:t>system</w:t>
-      </w:r>
-      <w:proofErr w:type="spellEnd"/>
-      <w:r>
-        <w:rPr>
-          <w:lang w:val="fi-FI"/>
-        </w:rPr>
-        <w:t xml:space="preserve">. </w:t>
-      </w:r>
-      <w:r>
-        <w:rPr>
-          <w:lang w:val="fi-FI"/>
-        </w:rPr>
-        <w:t xml:space="preserve">And </w:t>
-      </w:r>
-      <w:proofErr w:type="spellStart"/>
-      <w:r>
-        <w:rPr>
-          <w:lang w:val="fi-FI"/>
-        </w:rPr>
-        <w:t>also</w:t>
-      </w:r>
-      <w:proofErr w:type="spellEnd"/>
-      <w:r>
-        <w:rPr>
-          <w:lang w:val="fi-FI"/>
-        </w:rPr>
-        <w:t xml:space="preserve"> </w:t>
-      </w:r>
-      <w:proofErr w:type="spellStart"/>
-      <w:r>
-        <w:rPr>
-          <w:lang w:val="fi-FI"/>
-        </w:rPr>
-        <w:t>they</w:t>
-      </w:r>
-      <w:proofErr w:type="spellEnd"/>
-      <w:r>
-        <w:rPr>
-          <w:lang w:val="fi-FI"/>
-        </w:rPr>
-        <w:t xml:space="preserve"> </w:t>
-      </w:r>
-      <w:proofErr w:type="spellStart"/>
-      <w:r>
-        <w:rPr>
-          <w:lang w:val="fi-FI"/>
-        </w:rPr>
+      <w:r>
+        <w:t xml:space="preserve">to get a weighted average that is used to </w:t>
+      </w:r>
+      <w:r>
         <w:t>address</w:t>
       </w:r>
-      <w:proofErr w:type="spellEnd"/>
-      <w:r>
-        <w:rPr>
-          <w:lang w:val="fi-FI"/>
-        </w:rPr>
-        <w:t xml:space="preserve"> </w:t>
-      </w:r>
-      <w:proofErr w:type="spellStart"/>
-      <w:r>
-        <w:rPr>
-          <w:lang w:val="fi-FI"/>
-        </w:rPr>
-        <w:t>compatibility</w:t>
-      </w:r>
-      <w:proofErr w:type="spellEnd"/>
-      <w:r>
-        <w:rPr>
-          <w:lang w:val="fi-FI"/>
-        </w:rPr>
-        <w:t xml:space="preserve"> </w:t>
-      </w:r>
-      <w:proofErr w:type="spellStart"/>
-      <w:r>
-        <w:rPr>
-          <w:lang w:val="fi-FI"/>
-        </w:rPr>
-        <w:t>issues</w:t>
-      </w:r>
-      <w:proofErr w:type="spellEnd"/>
-      <w:r>
-        <w:rPr>
-          <w:lang w:val="fi-FI"/>
-        </w:rPr>
-        <w:t xml:space="preserve"> </w:t>
-      </w:r>
-      <w:r>
-        <w:rPr>
-          <w:lang w:val="fi-FI"/>
-        </w:rPr>
-        <w:t xml:space="preserve">to </w:t>
-      </w:r>
-      <w:proofErr w:type="spellStart"/>
-      <w:r>
-        <w:rPr>
-          <w:lang w:val="fi-FI"/>
-        </w:rPr>
-        <w:t>do</w:t>
-      </w:r>
-      <w:proofErr w:type="spellEnd"/>
-      <w:r>
-        <w:rPr>
-          <w:lang w:val="fi-FI"/>
-        </w:rPr>
-        <w:t xml:space="preserve"> </w:t>
-      </w:r>
-      <w:proofErr w:type="spellStart"/>
-      <w:r>
-        <w:rPr>
-          <w:lang w:val="fi-FI"/>
-        </w:rPr>
-        <w:t>with</w:t>
-      </w:r>
-      <w:proofErr w:type="spellEnd"/>
-      <w:r>
-        <w:rPr>
-          <w:lang w:val="fi-FI"/>
-        </w:rPr>
-        <w:t xml:space="preserve"> </w:t>
-      </w:r>
-      <w:proofErr w:type="spellStart"/>
-      <w:r>
-        <w:rPr>
-          <w:lang w:val="fi-FI"/>
-        </w:rPr>
-        <w:t>changing</w:t>
-      </w:r>
-      <w:proofErr w:type="spellEnd"/>
-      <w:r>
-        <w:rPr>
-          <w:lang w:val="fi-FI"/>
-        </w:rPr>
-        <w:t xml:space="preserve"> </w:t>
-      </w:r>
-      <w:proofErr w:type="spellStart"/>
-      <w:r>
-        <w:rPr>
-          <w:lang w:val="fi-FI"/>
-        </w:rPr>
-        <w:t>group</w:t>
-      </w:r>
-      <w:proofErr w:type="spellEnd"/>
-      <w:r>
-        <w:rPr>
-          <w:lang w:val="fi-FI"/>
-        </w:rPr>
-        <w:t xml:space="preserve"> </w:t>
-      </w:r>
-      <w:proofErr w:type="spellStart"/>
-      <w:r>
-        <w:rPr>
-          <w:lang w:val="fi-FI"/>
-        </w:rPr>
-        <w:t>dynamics</w:t>
-      </w:r>
-      <w:proofErr w:type="spellEnd"/>
-      <w:r>
-        <w:rPr>
-          <w:lang w:val="fi-FI"/>
-        </w:rPr>
-        <w:t xml:space="preserve"> and an </w:t>
-      </w:r>
-      <w:proofErr w:type="spellStart"/>
-      <w:r>
-        <w:rPr>
-          <w:lang w:val="fi-FI"/>
-        </w:rPr>
-        <w:t>equitable</w:t>
-      </w:r>
-      <w:proofErr w:type="spellEnd"/>
-      <w:r>
-        <w:rPr>
-          <w:lang w:val="fi-FI"/>
-        </w:rPr>
-        <w:t xml:space="preserve"> </w:t>
-      </w:r>
-      <w:proofErr w:type="spellStart"/>
-      <w:r>
-        <w:rPr>
-          <w:lang w:val="fi-FI"/>
-        </w:rPr>
-        <w:t>distribution</w:t>
-      </w:r>
-      <w:proofErr w:type="spellEnd"/>
-      <w:r>
-        <w:rPr>
-          <w:lang w:val="fi-FI"/>
-        </w:rPr>
-        <w:t xml:space="preserve"> of </w:t>
-      </w:r>
-      <w:proofErr w:type="spellStart"/>
-      <w:r>
-        <w:rPr>
-          <w:lang w:val="fi-FI"/>
-        </w:rPr>
-        <w:t>recommendations</w:t>
-      </w:r>
-      <w:proofErr w:type="spellEnd"/>
-      <w:r>
-        <w:rPr>
-          <w:lang w:val="fi-FI"/>
-        </w:rPr>
-        <w:t xml:space="preserve">. </w:t>
-      </w:r>
-      <w:proofErr w:type="spellStart"/>
-      <w:r>
-        <w:rPr>
-          <w:lang w:val="fi-FI"/>
-        </w:rPr>
-        <w:t>They</w:t>
-      </w:r>
-      <w:proofErr w:type="spellEnd"/>
-      <w:r>
-        <w:rPr>
-          <w:lang w:val="fi-FI"/>
-        </w:rPr>
-        <w:t xml:space="preserve"> help us to </w:t>
-      </w:r>
-      <w:proofErr w:type="spellStart"/>
-      <w:r>
-        <w:rPr>
-          <w:lang w:val="fi-FI"/>
-        </w:rPr>
-        <w:t>make</w:t>
-      </w:r>
-      <w:proofErr w:type="spellEnd"/>
-      <w:r>
-        <w:rPr>
-          <w:lang w:val="fi-FI"/>
-        </w:rPr>
-        <w:t xml:space="preserve"> </w:t>
-      </w:r>
-      <w:proofErr w:type="spellStart"/>
-      <w:r>
-        <w:rPr>
-          <w:lang w:val="fi-FI"/>
-        </w:rPr>
-        <w:t>more</w:t>
-      </w:r>
-      <w:proofErr w:type="spellEnd"/>
-      <w:r>
-        <w:rPr>
-          <w:lang w:val="fi-FI"/>
-        </w:rPr>
-        <w:t xml:space="preserve"> </w:t>
-      </w:r>
-      <w:proofErr w:type="spellStart"/>
-      <w:r>
-        <w:rPr>
-          <w:lang w:val="fi-FI"/>
-        </w:rPr>
-        <w:t>inclusive</w:t>
-      </w:r>
-      <w:proofErr w:type="spellEnd"/>
-      <w:r>
-        <w:rPr>
-          <w:lang w:val="fi-FI"/>
-        </w:rPr>
-        <w:t xml:space="preserve"> </w:t>
-      </w:r>
-      <w:proofErr w:type="spellStart"/>
-      <w:r>
-        <w:rPr>
-          <w:lang w:val="fi-FI"/>
-        </w:rPr>
-        <w:t>tools</w:t>
-      </w:r>
-      <w:proofErr w:type="spellEnd"/>
-      <w:r>
-        <w:rPr>
-          <w:lang w:val="fi-FI"/>
-        </w:rPr>
-        <w:t xml:space="preserve"> for </w:t>
-      </w:r>
-      <w:proofErr w:type="spellStart"/>
-      <w:r>
-        <w:rPr>
-          <w:lang w:val="fi-FI"/>
-        </w:rPr>
-        <w:t>group</w:t>
-      </w:r>
-      <w:proofErr w:type="spellEnd"/>
-      <w:r>
-        <w:rPr>
-          <w:lang w:val="fi-FI"/>
-        </w:rPr>
-        <w:t xml:space="preserve"> </w:t>
-      </w:r>
-      <w:proofErr w:type="spellStart"/>
-      <w:r>
-        <w:rPr>
-          <w:lang w:val="fi-FI"/>
-        </w:rPr>
-        <w:t>recommendations</w:t>
-      </w:r>
-      <w:proofErr w:type="spellEnd"/>
-      <w:r>
-        <w:rPr>
-          <w:lang w:val="fi-FI"/>
-        </w:rPr>
-        <w:t>.</w:t>
-      </w:r>
-      <w:r>
-        <w:rPr>
-          <w:lang w:val="fi-FI"/>
-        </w:rPr>
+      <w:r>
+        <w:t xml:space="preserve"> the possible disagreements in the group that might </w:t>
+      </w:r>
+      <w:r>
+        <w:t>affect</w:t>
+      </w:r>
+      <w:r>
+        <w:t xml:space="preserve"> the result recommendations. The disagreement methods in general in collaborative filtering are useful for group recommendations as they </w:t>
+      </w:r>
+      <w:r>
+        <w:t>consider</w:t>
+      </w:r>
+      <w:r>
+        <w:t xml:space="preserve"> the diverse preferences among users, ensuring a more balanced and accurate recommendation system. </w:t>
+      </w:r>
+      <w:r>
+        <w:t>T</w:t>
+      </w:r>
+      <w:r>
+        <w:t>hey address compatibility issues to do with changing group dynamics and an equitable distribution of recommendations. They help us to make more inclusive tools for group recommendations.</w:t>
+      </w:r>
+      <w:r>
         <w:br/>
       </w:r>
       <w:r>
-        <w:rPr>
-          <w:lang w:val="fi-FI"/>
-        </w:rPr>
         <w:br/>
       </w:r>
     </w:p>
@@ -3686,20 +2772,20 @@
     <w:lsdException w:name="Unresolved Mention" w:semiHidden="1" w:unhideWhenUsed="1"/>
     <w:lsdException w:name="Smart Link" w:semiHidden="1" w:unhideWhenUsed="1"/>
   </w:latentStyles>
-  <w:style w:type="paragraph" w:default="1" w:styleId="Normal">
+  <w:style w:type="paragraph" w:default="1" w:styleId="Normaali">
     <w:name w:val="Normal"/>
     <w:qFormat/>
     <w:rPr>
       <w:lang w:val="en-GB"/>
     </w:rPr>
   </w:style>
-  <w:style w:type="character" w:default="1" w:styleId="DefaultParagraphFont">
+  <w:style w:type="character" w:default="1" w:styleId="Kappaleenoletusfontti">
     <w:name w:val="Default Paragraph Font"/>
     <w:uiPriority w:val="1"/>
     <w:semiHidden/>
     <w:unhideWhenUsed/>
   </w:style>
-  <w:style w:type="table" w:default="1" w:styleId="TableNormal">
+  <w:style w:type="table" w:default="1" w:styleId="Normaalitaulukko">
     <w:name w:val="Normal Table"/>
     <w:uiPriority w:val="99"/>
     <w:semiHidden/>
@@ -3714,15 +2800,15 @@
       </w:tblCellMar>
     </w:tblPr>
   </w:style>
-  <w:style w:type="numbering" w:default="1" w:styleId="NoList">
+  <w:style w:type="numbering" w:default="1" w:styleId="Eiluetteloa">
     <w:name w:val="No List"/>
     <w:uiPriority w:val="99"/>
     <w:semiHidden/>
     <w:unhideWhenUsed/>
   </w:style>
-  <w:style w:type="paragraph" w:styleId="ListParagraph">
+  <w:style w:type="paragraph" w:styleId="Luettelokappale">
     <w:name w:val="List Paragraph"/>
-    <w:basedOn w:val="Normal"/>
+    <w:basedOn w:val="Normaali"/>
     <w:uiPriority w:val="34"/>
     <w:qFormat/>
     <w:rsid w:val="00DB1E4A"/>

</xml_diff>